<commit_message>
Updates date in lesson planning word documents
</commit_message>
<xml_diff>
--- a/day2/lesson_planning/templates/7_8_technology_mandatory_lesson_plan.docx
+++ b/day2/lesson_planning/templates/7_8_technology_mandatory_lesson_plan.docx
@@ -5,7 +5,7 @@
     <w:p/>
     <w:tbl>
       <w:tblPr>
-        <w:tblStyle w:val="GridTable1Light-Accent2"/>
+        <w:tblStyle w:val="GridTable1LightAccent2"/>
         <w:tblW w:w="14029" w:type="dxa"/>
         <w:tblLook w:val="0420" w:firstRow="1" w:lastRow="0" w:firstColumn="0" w:lastColumn="0" w:noHBand="0" w:noVBand="1"/>
       </w:tblPr>
@@ -181,25 +181,7 @@
                 <w:sz w:val="28"/>
                 <w:szCs w:val="28"/>
               </w:rPr>
-              <w:t>designs algorithms for digital solutions and implements them in a general-purpose programming</w:t>
-            </w:r>
-            <w:r>
-              <w:rPr>
-                <w:rFonts w:ascii="Calibri" w:hAnsi="Calibri" w:cs="Calibri"/>
-                <w:b w:val="0"/>
-                <w:sz w:val="28"/>
-                <w:szCs w:val="28"/>
-              </w:rPr>
-              <w:t xml:space="preserve"> l</w:t>
-            </w:r>
-            <w:r>
-              <w:rPr>
-                <w:rFonts w:ascii="Calibri" w:hAnsi="Calibri" w:cs="Calibri"/>
-                <w:b w:val="0"/>
-                <w:sz w:val="28"/>
-                <w:szCs w:val="28"/>
-              </w:rPr>
-              <w:t xml:space="preserve">anguage </w:t>
+              <w:t xml:space="preserve">designs algorithms for digital solutions and implements them in a general-purpose programming language </w:t>
             </w:r>
             <w:r>
               <w:rPr>
@@ -390,8 +372,6 @@
               </w:rPr>
               <w:t xml:space="preserve"> new 7-8</w:t>
             </w:r>
-            <w:bookmarkStart w:id="0" w:name="_GoBack"/>
-            <w:bookmarkEnd w:id="0"/>
             <w:r>
               <w:rPr>
                 <w:i/>
@@ -912,7 +892,7 @@
     </w:p>
     <w:tbl>
       <w:tblPr>
-        <w:tblStyle w:val="GridTable1Light-Accent2"/>
+        <w:tblStyle w:val="GridTable1LightAccent2"/>
         <w:tblW w:w="14170" w:type="dxa"/>
         <w:tblLook w:val="0420" w:firstRow="1" w:lastRow="0" w:firstColumn="0" w:lastColumn="0" w:noHBand="0" w:noVBand="1"/>
       </w:tblPr>
@@ -1143,7 +1123,7 @@
     </w:p>
     <w:tbl>
       <w:tblPr>
-        <w:tblStyle w:val="GridTable1Light-Accent2"/>
+        <w:tblStyle w:val="GridTable1LightAccent2"/>
         <w:tblW w:w="14170" w:type="dxa"/>
         <w:tblLook w:val="0420" w:firstRow="1" w:lastRow="0" w:firstColumn="0" w:lastColumn="0" w:noHBand="0" w:noVBand="1"/>
       </w:tblPr>
@@ -1306,8 +1286,12 @@
     </w:tbl>
     <w:p/>
     <w:sectPr>
-      <w:headerReference w:type="default" r:id="rId8"/>
-      <w:footerReference w:type="default" r:id="rId9"/>
+      <w:headerReference w:type="even" r:id="rId8"/>
+      <w:headerReference w:type="default" r:id="rId9"/>
+      <w:footerReference w:type="even" r:id="rId10"/>
+      <w:footerReference w:type="default" r:id="rId11"/>
+      <w:headerReference w:type="first" r:id="rId12"/>
+      <w:footerReference w:type="first" r:id="rId13"/>
       <w:pgSz w:w="16838" w:h="23811" w:code="8"/>
       <w:pgMar w:top="1440" w:right="1440" w:bottom="1440" w:left="1440" w:header="708" w:footer="708" w:gutter="0"/>
       <w:cols w:space="708"/>
@@ -1343,6 +1327,16 @@
 </file>
 
 <file path=word/footer1.xml><?xml version="1.0" encoding="utf-8"?>
+<w:ftr xmlns:wpc="http://schemas.microsoft.com/office/word/2010/wordprocessingCanvas" xmlns:cx="http://schemas.microsoft.com/office/drawing/2014/chartex" xmlns:cx1="http://schemas.microsoft.com/office/drawing/2015/9/8/chartex" xmlns:cx2="http://schemas.microsoft.com/office/drawing/2015/10/21/chartex" xmlns:cx3="http://schemas.microsoft.com/office/drawing/2016/5/9/chartex" xmlns:cx4="http://schemas.microsoft.com/office/drawing/2016/5/10/chartex" xmlns:cx5="http://schemas.microsoft.com/office/drawing/2016/5/11/chartex" xmlns:cx6="http://schemas.microsoft.com/office/drawing/2016/5/12/chartex" xmlns:cx7="http://schemas.microsoft.com/office/drawing/2016/5/13/chartex" xmlns:cx8="http://schemas.microsoft.com/office/drawing/2016/5/14/chartex" xmlns:mc="http://schemas.openxmlformats.org/markup-compatibility/2006" xmlns:aink="http://schemas.microsoft.com/office/drawing/2016/ink" xmlns:am3d="http://schemas.microsoft.com/office/drawing/2017/model3d" xmlns:o="urn:schemas-microsoft-com:office:office" xmlns:r="http://schemas.openxmlformats.org/officeDocument/2006/relationships" xmlns:m="http://schemas.openxmlformats.org/officeDocument/2006/math" xmlns:v="urn:schemas-microsoft-com:vml" xmlns:wp14="http://schemas.microsoft.com/office/word/2010/wordprocessingDrawing" xmlns:wp="http://schemas.openxmlformats.org/drawingml/2006/wordprocessingDrawing" xmlns:w10="urn:schemas-microsoft-com:office:word" xmlns:w="http://schemas.openxmlformats.org/wordprocessingml/2006/main" xmlns:w14="http://schemas.microsoft.com/office/word/2010/wordml" xmlns:w15="http://schemas.microsoft.com/office/word/2012/wordml" xmlns:w16cid="http://schemas.microsoft.com/office/word/2016/wordml/cid" xmlns:w16se="http://schemas.microsoft.com/office/word/2015/wordml/symex" xmlns:wpg="http://schemas.microsoft.com/office/word/2010/wordprocessingGroup" xmlns:wpi="http://schemas.microsoft.com/office/word/2010/wordprocessingInk" xmlns:wne="http://schemas.microsoft.com/office/word/2006/wordml" xmlns:wps="http://schemas.microsoft.com/office/word/2010/wordprocessingShape" mc:Ignorable="w14 w15 w16se w16cid wp14">
+  <w:p>
+    <w:pPr>
+      <w:pStyle w:val="Footer"/>
+    </w:pPr>
+  </w:p>
+</w:ftr>
+</file>
+
+<file path=word/footer2.xml><?xml version="1.0" encoding="utf-8"?>
 <w:ftr xmlns:wpc="http://schemas.microsoft.com/office/word/2010/wordprocessingCanvas" xmlns:cx="http://schemas.microsoft.com/office/drawing/2014/chartex" xmlns:cx1="http://schemas.microsoft.com/office/drawing/2015/9/8/chartex" xmlns:cx2="http://schemas.microsoft.com/office/drawing/2015/10/21/chartex" xmlns:cx3="http://schemas.microsoft.com/office/drawing/2016/5/9/chartex" xmlns:cx4="http://schemas.microsoft.com/office/drawing/2016/5/10/chartex" xmlns:cx5="http://schemas.microsoft.com/office/drawing/2016/5/11/chartex" xmlns:cx6="http://schemas.microsoft.com/office/drawing/2016/5/12/chartex" xmlns:cx7="http://schemas.microsoft.com/office/drawing/2016/5/13/chartex" xmlns:cx8="http://schemas.microsoft.com/office/drawing/2016/5/14/chartex" xmlns:mc="http://schemas.openxmlformats.org/markup-compatibility/2006" xmlns:aink="http://schemas.microsoft.com/office/drawing/2016/ink" xmlns:am3d="http://schemas.microsoft.com/office/drawing/2017/model3d" xmlns:o="urn:schemas-microsoft-com:office:office" xmlns:r="http://schemas.openxmlformats.org/officeDocument/2006/relationships" xmlns:m="http://schemas.openxmlformats.org/officeDocument/2006/math" xmlns:v="urn:schemas-microsoft-com:vml" xmlns:wp14="http://schemas.microsoft.com/office/word/2010/wordprocessingDrawing" xmlns:wp="http://schemas.openxmlformats.org/drawingml/2006/wordprocessingDrawing" xmlns:w10="urn:schemas-microsoft-com:office:word" xmlns:w="http://schemas.openxmlformats.org/wordprocessingml/2006/main" xmlns:w14="http://schemas.microsoft.com/office/word/2010/wordml" xmlns:w15="http://schemas.microsoft.com/office/word/2012/wordml" xmlns:w16cid="http://schemas.microsoft.com/office/word/2016/wordml/cid" xmlns:w16se="http://schemas.microsoft.com/office/word/2015/wordml/symex" xmlns:wpg="http://schemas.microsoft.com/office/word/2010/wordprocessingGroup" xmlns:wpi="http://schemas.microsoft.com/office/word/2010/wordprocessingInk" xmlns:wne="http://schemas.microsoft.com/office/word/2006/wordml" xmlns:wps="http://schemas.microsoft.com/office/word/2010/wordprocessingShape" mc:Ignorable="w14 w15 w16se w16cid wp14">
   <w:p>
     <w:pPr>
@@ -1385,23 +1379,29 @@
       <w:tab/>
     </w:r>
     <w:r>
-      <w:t>2</w:t>
+      <w:t xml:space="preserve">11th </w:t>
     </w:r>
     <w:r>
-      <w:t>2</w:t>
-    </w:r>
-    <w:r>
-      <w:t xml:space="preserve"> </w:t>
-    </w:r>
-    <w:r>
-      <w:t>April</w:t>
+      <w:t>October</w:t>
     </w:r>
     <w:r>
       <w:t xml:space="preserve"> 201</w:t>
     </w:r>
     <w:r>
-      <w:t>8</w:t>
+      <w:t>9</w:t>
     </w:r>
+    <w:bookmarkStart w:id="0" w:name="_GoBack"/>
+    <w:bookmarkEnd w:id="0"/>
+  </w:p>
+</w:ftr>
+</file>
+
+<file path=word/footer3.xml><?xml version="1.0" encoding="utf-8"?>
+<w:ftr xmlns:wpc="http://schemas.microsoft.com/office/word/2010/wordprocessingCanvas" xmlns:cx="http://schemas.microsoft.com/office/drawing/2014/chartex" xmlns:cx1="http://schemas.microsoft.com/office/drawing/2015/9/8/chartex" xmlns:cx2="http://schemas.microsoft.com/office/drawing/2015/10/21/chartex" xmlns:cx3="http://schemas.microsoft.com/office/drawing/2016/5/9/chartex" xmlns:cx4="http://schemas.microsoft.com/office/drawing/2016/5/10/chartex" xmlns:cx5="http://schemas.microsoft.com/office/drawing/2016/5/11/chartex" xmlns:cx6="http://schemas.microsoft.com/office/drawing/2016/5/12/chartex" xmlns:cx7="http://schemas.microsoft.com/office/drawing/2016/5/13/chartex" xmlns:cx8="http://schemas.microsoft.com/office/drawing/2016/5/14/chartex" xmlns:mc="http://schemas.openxmlformats.org/markup-compatibility/2006" xmlns:aink="http://schemas.microsoft.com/office/drawing/2016/ink" xmlns:am3d="http://schemas.microsoft.com/office/drawing/2017/model3d" xmlns:o="urn:schemas-microsoft-com:office:office" xmlns:r="http://schemas.openxmlformats.org/officeDocument/2006/relationships" xmlns:m="http://schemas.openxmlformats.org/officeDocument/2006/math" xmlns:v="urn:schemas-microsoft-com:vml" xmlns:wp14="http://schemas.microsoft.com/office/word/2010/wordprocessingDrawing" xmlns:wp="http://schemas.openxmlformats.org/drawingml/2006/wordprocessingDrawing" xmlns:w10="urn:schemas-microsoft-com:office:word" xmlns:w="http://schemas.openxmlformats.org/wordprocessingml/2006/main" xmlns:w14="http://schemas.microsoft.com/office/word/2010/wordml" xmlns:w15="http://schemas.microsoft.com/office/word/2012/wordml" xmlns:w16cid="http://schemas.microsoft.com/office/word/2016/wordml/cid" xmlns:w16se="http://schemas.microsoft.com/office/word/2015/wordml/symex" xmlns:wpg="http://schemas.microsoft.com/office/word/2010/wordprocessingGroup" xmlns:wpi="http://schemas.microsoft.com/office/word/2010/wordprocessingInk" xmlns:wne="http://schemas.microsoft.com/office/word/2006/wordml" xmlns:wps="http://schemas.microsoft.com/office/word/2010/wordprocessingShape" mc:Ignorable="w14 w15 w16se w16cid wp14">
+  <w:p>
+    <w:pPr>
+      <w:pStyle w:val="Footer"/>
+    </w:pPr>
   </w:p>
 </w:ftr>
 </file>
@@ -1432,6 +1432,16 @@
 </file>
 
 <file path=word/header1.xml><?xml version="1.0" encoding="utf-8"?>
+<w:hdr xmlns:wpc="http://schemas.microsoft.com/office/word/2010/wordprocessingCanvas" xmlns:cx="http://schemas.microsoft.com/office/drawing/2014/chartex" xmlns:cx1="http://schemas.microsoft.com/office/drawing/2015/9/8/chartex" xmlns:cx2="http://schemas.microsoft.com/office/drawing/2015/10/21/chartex" xmlns:cx3="http://schemas.microsoft.com/office/drawing/2016/5/9/chartex" xmlns:cx4="http://schemas.microsoft.com/office/drawing/2016/5/10/chartex" xmlns:cx5="http://schemas.microsoft.com/office/drawing/2016/5/11/chartex" xmlns:cx6="http://schemas.microsoft.com/office/drawing/2016/5/12/chartex" xmlns:cx7="http://schemas.microsoft.com/office/drawing/2016/5/13/chartex" xmlns:cx8="http://schemas.microsoft.com/office/drawing/2016/5/14/chartex" xmlns:mc="http://schemas.openxmlformats.org/markup-compatibility/2006" xmlns:aink="http://schemas.microsoft.com/office/drawing/2016/ink" xmlns:am3d="http://schemas.microsoft.com/office/drawing/2017/model3d" xmlns:o="urn:schemas-microsoft-com:office:office" xmlns:r="http://schemas.openxmlformats.org/officeDocument/2006/relationships" xmlns:m="http://schemas.openxmlformats.org/officeDocument/2006/math" xmlns:v="urn:schemas-microsoft-com:vml" xmlns:wp14="http://schemas.microsoft.com/office/word/2010/wordprocessingDrawing" xmlns:wp="http://schemas.openxmlformats.org/drawingml/2006/wordprocessingDrawing" xmlns:w10="urn:schemas-microsoft-com:office:word" xmlns:w="http://schemas.openxmlformats.org/wordprocessingml/2006/main" xmlns:w14="http://schemas.microsoft.com/office/word/2010/wordml" xmlns:w15="http://schemas.microsoft.com/office/word/2012/wordml" xmlns:w16cid="http://schemas.microsoft.com/office/word/2016/wordml/cid" xmlns:w16se="http://schemas.microsoft.com/office/word/2015/wordml/symex" xmlns:wpg="http://schemas.microsoft.com/office/word/2010/wordprocessingGroup" xmlns:wpi="http://schemas.microsoft.com/office/word/2010/wordprocessingInk" xmlns:wne="http://schemas.microsoft.com/office/word/2006/wordml" xmlns:wps="http://schemas.microsoft.com/office/word/2010/wordprocessingShape" mc:Ignorable="w14 w15 w16se w16cid wp14">
+  <w:p>
+    <w:pPr>
+      <w:pStyle w:val="Header"/>
+    </w:pPr>
+  </w:p>
+</w:hdr>
+</file>
+
+<file path=word/header2.xml><?xml version="1.0" encoding="utf-8"?>
 <w:hdr xmlns:wpc="http://schemas.microsoft.com/office/word/2010/wordprocessingCanvas" xmlns:cx="http://schemas.microsoft.com/office/drawing/2014/chartex" xmlns:cx1="http://schemas.microsoft.com/office/drawing/2015/9/8/chartex" xmlns:cx2="http://schemas.microsoft.com/office/drawing/2015/10/21/chartex" xmlns:cx3="http://schemas.microsoft.com/office/drawing/2016/5/9/chartex" xmlns:cx4="http://schemas.microsoft.com/office/drawing/2016/5/10/chartex" xmlns:cx5="http://schemas.microsoft.com/office/drawing/2016/5/11/chartex" xmlns:cx6="http://schemas.microsoft.com/office/drawing/2016/5/12/chartex" xmlns:cx7="http://schemas.microsoft.com/office/drawing/2016/5/13/chartex" xmlns:cx8="http://schemas.microsoft.com/office/drawing/2016/5/14/chartex" xmlns:mc="http://schemas.openxmlformats.org/markup-compatibility/2006" xmlns:aink="http://schemas.microsoft.com/office/drawing/2016/ink" xmlns:am3d="http://schemas.microsoft.com/office/drawing/2017/model3d" xmlns:o="urn:schemas-microsoft-com:office:office" xmlns:r="http://schemas.openxmlformats.org/officeDocument/2006/relationships" xmlns:m="http://schemas.openxmlformats.org/officeDocument/2006/math" xmlns:v="urn:schemas-microsoft-com:vml" xmlns:wp14="http://schemas.microsoft.com/office/word/2010/wordprocessingDrawing" xmlns:wp="http://schemas.openxmlformats.org/drawingml/2006/wordprocessingDrawing" xmlns:w10="urn:schemas-microsoft-com:office:word" xmlns:w="http://schemas.openxmlformats.org/wordprocessingml/2006/main" xmlns:w14="http://schemas.microsoft.com/office/word/2010/wordml" xmlns:w15="http://schemas.microsoft.com/office/word/2012/wordml" xmlns:w16cid="http://schemas.microsoft.com/office/word/2016/wordml/cid" xmlns:w16se="http://schemas.microsoft.com/office/word/2015/wordml/symex" xmlns:wpg="http://schemas.microsoft.com/office/word/2010/wordprocessingGroup" xmlns:wpi="http://schemas.microsoft.com/office/word/2010/wordprocessingInk" xmlns:wne="http://schemas.microsoft.com/office/word/2006/wordml" xmlns:wps="http://schemas.microsoft.com/office/word/2010/wordprocessingShape" mc:Ignorable="w14 w15 w16se w16cid wp14">
   <w:p>
     <w:pPr>
@@ -1510,6 +1520,16 @@
 </w:hdr>
 </file>
 
+<file path=word/header3.xml><?xml version="1.0" encoding="utf-8"?>
+<w:hdr xmlns:wpc="http://schemas.microsoft.com/office/word/2010/wordprocessingCanvas" xmlns:cx="http://schemas.microsoft.com/office/drawing/2014/chartex" xmlns:cx1="http://schemas.microsoft.com/office/drawing/2015/9/8/chartex" xmlns:cx2="http://schemas.microsoft.com/office/drawing/2015/10/21/chartex" xmlns:cx3="http://schemas.microsoft.com/office/drawing/2016/5/9/chartex" xmlns:cx4="http://schemas.microsoft.com/office/drawing/2016/5/10/chartex" xmlns:cx5="http://schemas.microsoft.com/office/drawing/2016/5/11/chartex" xmlns:cx6="http://schemas.microsoft.com/office/drawing/2016/5/12/chartex" xmlns:cx7="http://schemas.microsoft.com/office/drawing/2016/5/13/chartex" xmlns:cx8="http://schemas.microsoft.com/office/drawing/2016/5/14/chartex" xmlns:mc="http://schemas.openxmlformats.org/markup-compatibility/2006" xmlns:aink="http://schemas.microsoft.com/office/drawing/2016/ink" xmlns:am3d="http://schemas.microsoft.com/office/drawing/2017/model3d" xmlns:o="urn:schemas-microsoft-com:office:office" xmlns:r="http://schemas.openxmlformats.org/officeDocument/2006/relationships" xmlns:m="http://schemas.openxmlformats.org/officeDocument/2006/math" xmlns:v="urn:schemas-microsoft-com:vml" xmlns:wp14="http://schemas.microsoft.com/office/word/2010/wordprocessingDrawing" xmlns:wp="http://schemas.openxmlformats.org/drawingml/2006/wordprocessingDrawing" xmlns:w10="urn:schemas-microsoft-com:office:word" xmlns:w="http://schemas.openxmlformats.org/wordprocessingml/2006/main" xmlns:w14="http://schemas.microsoft.com/office/word/2010/wordml" xmlns:w15="http://schemas.microsoft.com/office/word/2012/wordml" xmlns:w16cid="http://schemas.microsoft.com/office/word/2016/wordml/cid" xmlns:w16se="http://schemas.microsoft.com/office/word/2015/wordml/symex" xmlns:wpg="http://schemas.microsoft.com/office/word/2010/wordprocessingGroup" xmlns:wpi="http://schemas.microsoft.com/office/word/2010/wordprocessingInk" xmlns:wne="http://schemas.microsoft.com/office/word/2006/wordml" xmlns:wps="http://schemas.microsoft.com/office/word/2010/wordprocessingShape" mc:Ignorable="w14 w15 w16se w16cid wp14">
+  <w:p>
+    <w:pPr>
+      <w:pStyle w:val="Header"/>
+    </w:pPr>
+  </w:p>
+</w:hdr>
+</file>
+
 <file path=word/numbering.xml><?xml version="1.0" encoding="utf-8"?>
 <w:numbering xmlns:wpc="http://schemas.microsoft.com/office/word/2010/wordprocessingCanvas" xmlns:cx="http://schemas.microsoft.com/office/drawing/2014/chartex" xmlns:cx1="http://schemas.microsoft.com/office/drawing/2015/9/8/chartex" xmlns:cx2="http://schemas.microsoft.com/office/drawing/2015/10/21/chartex" xmlns:cx3="http://schemas.microsoft.com/office/drawing/2016/5/9/chartex" xmlns:cx4="http://schemas.microsoft.com/office/drawing/2016/5/10/chartex" xmlns:cx5="http://schemas.microsoft.com/office/drawing/2016/5/11/chartex" xmlns:cx6="http://schemas.microsoft.com/office/drawing/2016/5/12/chartex" xmlns:cx7="http://schemas.microsoft.com/office/drawing/2016/5/13/chartex" xmlns:cx8="http://schemas.microsoft.com/office/drawing/2016/5/14/chartex" xmlns:mc="http://schemas.openxmlformats.org/markup-compatibility/2006" xmlns:aink="http://schemas.microsoft.com/office/drawing/2016/ink" xmlns:am3d="http://schemas.microsoft.com/office/drawing/2017/model3d" xmlns:o="urn:schemas-microsoft-com:office:office" xmlns:r="http://schemas.openxmlformats.org/officeDocument/2006/relationships" xmlns:m="http://schemas.openxmlformats.org/officeDocument/2006/math" xmlns:v="urn:schemas-microsoft-com:vml" xmlns:wp14="http://schemas.microsoft.com/office/word/2010/wordprocessingDrawing" xmlns:wp="http://schemas.openxmlformats.org/drawingml/2006/wordprocessingDrawing" xmlns:w10="urn:schemas-microsoft-com:office:word" xmlns:w="http://schemas.openxmlformats.org/wordprocessingml/2006/main" xmlns:w14="http://schemas.microsoft.com/office/word/2010/wordml" xmlns:w15="http://schemas.microsoft.com/office/word/2012/wordml" xmlns:w16cid="http://schemas.microsoft.com/office/word/2016/wordml/cid" xmlns:w16se="http://schemas.microsoft.com/office/word/2015/wordml/symex" xmlns:wpg="http://schemas.microsoft.com/office/word/2010/wordprocessingGroup" xmlns:wpi="http://schemas.microsoft.com/office/word/2010/wordprocessingInk" xmlns:wne="http://schemas.microsoft.com/office/word/2006/wordml" xmlns:wps="http://schemas.microsoft.com/office/word/2010/wordprocessingShape" mc:Ignorable="w14 w15 w16se w16cid wp14">
   <w:abstractNum w:abstractNumId="0" w15:restartNumberingAfterBreak="0">
@@ -3079,7 +3099,7 @@
       </w:pPr>
     </w:pPrDefault>
   </w:docDefaults>
-  <w:latentStyles w:defLockedState="0" w:defUIPriority="99" w:defSemiHidden="0" w:defUnhideWhenUsed="0" w:defQFormat="0" w:count="375">
+  <w:latentStyles w:defLockedState="0" w:defUIPriority="99" w:defSemiHidden="0" w:defUnhideWhenUsed="0" w:defQFormat="0" w:count="377">
     <w:lsdException w:name="Normal" w:uiPriority="0" w:qFormat="1"/>
     <w:lsdException w:name="heading 1" w:uiPriority="9" w:qFormat="1"/>
     <w:lsdException w:name="heading 2" w:semiHidden="1" w:uiPriority="9" w:unhideWhenUsed="1" w:qFormat="1"/>
@@ -3185,7 +3205,6 @@
     <w:lsdException w:name="HTML Sample" w:semiHidden="1" w:unhideWhenUsed="1"/>
     <w:lsdException w:name="HTML Typewriter" w:semiHidden="1" w:unhideWhenUsed="1"/>
     <w:lsdException w:name="HTML Variable" w:semiHidden="1" w:unhideWhenUsed="1"/>
-    <w:lsdException w:name="Normal Table" w:semiHidden="1" w:unhideWhenUsed="1"/>
     <w:lsdException w:name="annotation subject" w:semiHidden="1" w:unhideWhenUsed="1"/>
     <w:lsdException w:name="No List" w:semiHidden="1" w:unhideWhenUsed="1"/>
     <w:lsdException w:name="Outline List 1" w:semiHidden="1" w:unhideWhenUsed="1"/>
@@ -3231,11 +3250,9 @@
     <w:lsdException w:name="Table Subtle 1" w:semiHidden="1" w:unhideWhenUsed="1"/>
     <w:lsdException w:name="Table Subtle 2" w:semiHidden="1" w:unhideWhenUsed="1"/>
     <w:lsdException w:name="Table Web 1" w:semiHidden="1" w:unhideWhenUsed="1"/>
-    <w:lsdException w:name="Table Web 2" w:semiHidden="1" w:unhideWhenUsed="1"/>
     <w:lsdException w:name="Table Web 3" w:semiHidden="1" w:unhideWhenUsed="1"/>
     <w:lsdException w:name="Balloon Text" w:semiHidden="1" w:unhideWhenUsed="1"/>
     <w:lsdException w:name="Table Grid" w:uiPriority="59"/>
-    <w:lsdException w:name="Table Theme" w:semiHidden="1" w:unhideWhenUsed="1"/>
     <w:lsdException w:name="Placeholder Text" w:semiHidden="1"/>
     <w:lsdException w:name="No Spacing" w:uiPriority="1" w:qFormat="1"/>
     <w:lsdException w:name="Light Shading" w:uiPriority="60"/>
@@ -3455,6 +3472,8 @@
     <w:lsdException w:name="Smart Hyperlink" w:semiHidden="1" w:unhideWhenUsed="1"/>
     <w:lsdException w:name="Hashtag" w:semiHidden="1" w:unhideWhenUsed="1"/>
     <w:lsdException w:name="Unresolved Mention" w:semiHidden="1" w:unhideWhenUsed="1"/>
+    <w:lsdException w:name="Smart Link" w:semiHidden="1" w:unhideWhenUsed="1"/>
+    <w:lsdException w:name="Smart Link Error" w:semiHidden="1" w:unhideWhenUsed="1"/>
   </w:latentStyles>
   <w:style w:type="paragraph" w:default="1" w:styleId="Normal">
     <w:name w:val="Normal"/>
@@ -3625,7 +3644,7 @@
       <w:lang w:val="en-US" w:eastAsia="ja-JP"/>
     </w:rPr>
   </w:style>
-  <w:style w:type="table" w:styleId="GridTable1Light-Accent2">
+  <w:style w:type="table" w:styleId="GridTable1LightAccent2">
     <w:name w:val="Grid Table 1 Light Accent 2"/>
     <w:basedOn w:val="TableNormal"/>
     <w:uiPriority w:val="46"/>
@@ -3999,7 +4018,7 @@
 </file>
 
 <file path=customXml/itemProps1.xml><?xml version="1.0" encoding="utf-8"?>
-<ds:datastoreItem xmlns:ds="http://schemas.openxmlformats.org/officeDocument/2006/customXml" ds:itemID="{91E1FD78-D108-3A45-9248-6C80CC379437}">
+<ds:datastoreItem xmlns:ds="http://schemas.openxmlformats.org/officeDocument/2006/customXml" ds:itemID="{D6368BCE-8FA1-FD46-AD32-77208700BE60}">
   <ds:schemaRefs>
     <ds:schemaRef ds:uri="http://schemas.openxmlformats.org/officeDocument/2006/bibliography"/>
   </ds:schemaRefs>

</xml_diff>